<commit_message>
working on the slidewhow, added the html
</commit_message>
<xml_diff>
--- a/static/kitchen/redhawk/ingredients.docx
+++ b/static/kitchen/redhawk/ingredients.docx
@@ -9,25 +9,6 @@
       </w:pPr>
       <w:r>
         <w:rPr/>
-      </w:r>
-    </w:p>
-    <w:p>
-      <w:pPr>
-        <w:pStyle w:val="Normal"/>
-        <w:rPr/>
-      </w:pPr>
-      <w:r>
-        <w:rPr/>
-        <w:t>Ingredients:</w:t>
-      </w:r>
-    </w:p>
-    <w:p>
-      <w:pPr>
-        <w:pStyle w:val="Normal"/>
-        <w:rPr/>
-      </w:pPr>
-      <w:r>
-        <w:rPr/>
         <w:tab/>
         <w:t>¼ lemon juice</w:t>
       </w:r>
@@ -105,15 +86,6 @@
       </w:pPr>
       <w:r>
         <w:rPr/>
-      </w:r>
-    </w:p>
-    <w:p>
-      <w:pPr>
-        <w:pStyle w:val="Normal"/>
-        <w:rPr/>
-      </w:pPr>
-      <w:r>
-        <w:rPr/>
         <w:t>Chimichurri Sauce:</w:t>
       </w:r>
     </w:p>
@@ -192,26 +164,6 @@
         <w:rPr/>
         <w:tab/>
         <w:t>½ teaspoon kosher salt</w:t>
-      </w:r>
-    </w:p>
-    <w:p>
-      <w:pPr>
-        <w:pStyle w:val="Normal"/>
-        <w:rPr/>
-      </w:pPr>
-      <w:r>
-        <w:rPr/>
-        <w:tab/>
-        <w:t>¼ teaspoon black pepper</w:t>
-      </w:r>
-    </w:p>
-    <w:p>
-      <w:pPr>
-        <w:pStyle w:val="Normal"/>
-        <w:rPr/>
-      </w:pPr>
-      <w:r>
-        <w:rPr/>
       </w:r>
     </w:p>
     <w:p>
@@ -226,7 +178,8 @@
       </w:pPr>
       <w:r>
         <w:rPr/>
-        <w:t>Serves 6</w:t>
+        <w:tab/>
+        <w:t>¼ teaspoon black pepper</w:t>
       </w:r>
     </w:p>
     <w:sectPr>

</xml_diff>